<commit_message>
Track overlay for walk details
</commit_message>
<xml_diff>
--- a/Usinng_OSMAP_APIs_With_Leaflet.docx
+++ b/Usinng_OSMAP_APIs_With_Leaflet.docx
@@ -1,6 +1,6 @@
 
 <file path=word/document.xml><?xml version="1.0" encoding="utf-8"?>
-<w:document xmlns:wpc="http://schemas.microsoft.com/office/word/2010/wordprocessingCanvas" xmlns:cx="http://schemas.microsoft.com/office/drawing/2014/chartex" xmlns:cx1="http://schemas.microsoft.com/office/drawing/2015/9/8/chartex" xmlns:cx2="http://schemas.microsoft.com/office/drawing/2015/10/21/chartex" xmlns:cx3="http://schemas.microsoft.com/office/drawing/2016/5/9/chartex" xmlns:cx4="http://schemas.microsoft.com/office/drawing/2016/5/10/chartex" xmlns:cx5="http://schemas.microsoft.com/office/drawing/2016/5/11/chartex" xmlns:cx6="http://schemas.microsoft.com/office/drawing/2016/5/12/chartex" xmlns:cx7="http://schemas.microsoft.com/office/drawing/2016/5/13/chartex" xmlns:cx8="http://schemas.microsoft.com/office/drawing/2016/5/14/chartex" xmlns:mc="http://schemas.openxmlformats.org/markup-compatibility/2006" xmlns:aink="http://schemas.microsoft.com/office/drawing/2016/ink" xmlns:am3d="http://schemas.microsoft.com/office/drawing/2017/model3d" xmlns:o="urn:schemas-microsoft-com:office:office" xmlns:oel="http://schemas.microsoft.com/office/2019/extlst" xmlns:r="http://schemas.openxmlformats.org/officeDocument/2006/relationships" xmlns:m="http://schemas.openxmlformats.org/officeDocument/2006/math" xmlns:v="urn:schemas-microsoft-com:vml" xmlns:wp14="http://schemas.microsoft.com/office/word/2010/wordprocessingDrawing" xmlns:wp="http://schemas.openxmlformats.org/drawingml/2006/wordprocessingDrawing" xmlns:w10="urn:schemas-microsoft-com:office:word" xmlns:w="http://schemas.openxmlformats.org/wordprocessingml/2006/main" xmlns:w14="http://schemas.microsoft.com/office/word/2010/wordml" xmlns:w15="http://schemas.microsoft.com/office/word/2012/wordml" xmlns:w16cex="http://schemas.microsoft.com/office/word/2018/wordml/cex" xmlns:w16cid="http://schemas.microsoft.com/office/word/2016/wordml/cid" xmlns:w16="http://schemas.microsoft.com/office/word/2018/wordml" xmlns:w16sdtdh="http://schemas.microsoft.com/office/word/2020/wordml/sdtdatahash" xmlns:w16se="http://schemas.microsoft.com/office/word/2015/wordml/symex" xmlns:wpg="http://schemas.microsoft.com/office/word/2010/wordprocessingGroup" xmlns:wpi="http://schemas.microsoft.com/office/word/2010/wordprocessingInk" xmlns:wne="http://schemas.microsoft.com/office/word/2006/wordml" xmlns:wps="http://schemas.microsoft.com/office/word/2010/wordprocessingShape" mc:Ignorable="w14 w15 w16se w16cid w16 w16cex w16sdtdh wp14">
+<w:document xmlns:wpc="http://schemas.microsoft.com/office/word/2010/wordprocessingCanvas" xmlns:cx="http://schemas.microsoft.com/office/drawing/2014/chartex" xmlns:cx1="http://schemas.microsoft.com/office/drawing/2015/9/8/chartex" xmlns:cx2="http://schemas.microsoft.com/office/drawing/2015/10/21/chartex" xmlns:cx3="http://schemas.microsoft.com/office/drawing/2016/5/9/chartex" xmlns:cx4="http://schemas.microsoft.com/office/drawing/2016/5/10/chartex" xmlns:cx5="http://schemas.microsoft.com/office/drawing/2016/5/11/chartex" xmlns:cx6="http://schemas.microsoft.com/office/drawing/2016/5/12/chartex" xmlns:cx7="http://schemas.microsoft.com/office/drawing/2016/5/13/chartex" xmlns:cx8="http://schemas.microsoft.com/office/drawing/2016/5/14/chartex" xmlns:mc="http://schemas.openxmlformats.org/markup-compatibility/2006" xmlns:aink="http://schemas.microsoft.com/office/drawing/2016/ink" xmlns:am3d="http://schemas.microsoft.com/office/drawing/2017/model3d" xmlns:o="urn:schemas-microsoft-com:office:office" xmlns:oel="http://schemas.microsoft.com/office/2019/extlst" xmlns:r="http://schemas.openxmlformats.org/officeDocument/2006/relationships" xmlns:m="http://schemas.openxmlformats.org/officeDocument/2006/math" xmlns:v="urn:schemas-microsoft-com:vml" xmlns:wp14="http://schemas.microsoft.com/office/word/2010/wordprocessingDrawing" xmlns:wp="http://schemas.openxmlformats.org/drawingml/2006/wordprocessingDrawing" xmlns:w10="urn:schemas-microsoft-com:office:word" xmlns:w="http://schemas.openxmlformats.org/wordprocessingml/2006/main" xmlns:w14="http://schemas.microsoft.com/office/word/2010/wordml" xmlns:w15="http://schemas.microsoft.com/office/word/2012/wordml" xmlns:w16cex="http://schemas.microsoft.com/office/word/2018/wordml/cex" xmlns:w16cid="http://schemas.microsoft.com/office/word/2016/wordml/cid" xmlns:w16="http://schemas.microsoft.com/office/word/2018/wordml" xmlns:w16du="http://schemas.microsoft.com/office/word/2023/wordml/word16du" xmlns:w16sdtdh="http://schemas.microsoft.com/office/word/2020/wordml/sdtdatahash" xmlns:w16se="http://schemas.microsoft.com/office/word/2015/wordml/symex" xmlns:wpg="http://schemas.microsoft.com/office/word/2010/wordprocessingGroup" xmlns:wpi="http://schemas.microsoft.com/office/word/2010/wordprocessingInk" xmlns:wne="http://schemas.microsoft.com/office/word/2006/wordml" xmlns:wps="http://schemas.microsoft.com/office/word/2010/wordprocessingShape" mc:Ignorable="w14 w15 w16se w16cid w16 w16cex w16sdtdh wp14">
   <w:body>
     <w:p>
       <w:pPr>
@@ -100,52 +100,6 @@
       </w:r>
     </w:p>
     <w:p>
-      <w:hyperlink r:id="rId10" w:anchor="polyline" w:history="1">
-        <w:r>
-          <w:rPr>
-            <w:rStyle w:val="Hyperlink"/>
-          </w:rPr>
-          <w:t>https://leafletjs.com/reference.html#polyline</w:t>
-        </w:r>
-      </w:hyperlink>
-    </w:p>
-    <w:p>
-      <w:pPr>
-        <w:pStyle w:val="ListParagraph"/>
-        <w:numPr>
-          <w:ilvl w:val="0"/>
-          <w:numId w:val="1"/>
-        </w:numPr>
-      </w:pPr>
-      <w:r>
-        <w:t>Get hold of an array of OS grid references</w:t>
-      </w:r>
-    </w:p>
-    <w:p>
-      <w:pPr>
-        <w:pStyle w:val="ListParagraph"/>
-        <w:numPr>
-          <w:ilvl w:val="0"/>
-          <w:numId w:val="1"/>
-        </w:numPr>
-      </w:pPr>
-      <w:r>
-        <w:t>Convert to WGS84</w:t>
-      </w:r>
-    </w:p>
-    <w:p>
-      <w:pPr>
-        <w:pStyle w:val="ListParagraph"/>
-        <w:numPr>
-          <w:ilvl w:val="0"/>
-          <w:numId w:val="1"/>
-        </w:numPr>
-      </w:pPr>
-      <w:r>
-        <w:t>Use the polyline function</w:t>
-      </w:r>
-    </w:p>
-    <w:p>
       <w:pPr>
         <w:pStyle w:val="Heading1"/>
       </w:pPr>
@@ -157,7 +111,7 @@
       <w:r>
         <w:t xml:space="preserve">Helper functions: </w:t>
       </w:r>
-      <w:hyperlink r:id="rId11" w:history="1">
+      <w:hyperlink r:id="rId10" w:history="1">
         <w:r>
           <w:rPr>
             <w:rStyle w:val="Hyperlink"/>
@@ -354,7 +308,7 @@
       </w:r>
     </w:p>
     <w:p>
-      <w:hyperlink r:id="rId12" w:history="1">
+      <w:hyperlink r:id="rId11" w:history="1">
         <w:r>
           <w:rPr>
             <w:rStyle w:val="Hyperlink"/>
@@ -378,7 +332,6 @@
     </w:p>
     <w:p>
       <w:r>
-        <w:lastRenderedPageBreak/>
         <w:t xml:space="preserve">From centre near the </w:t>
       </w:r>
       <w:proofErr w:type="spellStart"/>
@@ -428,6 +381,7 @@
         <w:pStyle w:val="Heading2"/>
       </w:pPr>
       <w:r>
+        <w:lastRenderedPageBreak/>
         <w:t>OS Grid Reference</w:t>
       </w:r>
     </w:p>
@@ -517,7 +471,7 @@
       </w:r>
     </w:p>
     <w:p>
-      <w:hyperlink r:id="rId13" w:anchor="usage" w:history="1">
+      <w:hyperlink r:id="rId12" w:anchor="usage" w:history="1">
         <w:r>
           <w:rPr>
             <w:rStyle w:val="Hyperlink"/>
@@ -673,7 +627,7 @@
             <w:pPr>
               <w:cnfStyle w:val="000000100000" w:firstRow="0" w:lastRow="0" w:firstColumn="0" w:lastColumn="0" w:oddVBand="0" w:evenVBand="0" w:oddHBand="1" w:evenHBand="0" w:firstRowFirstColumn="0" w:firstRowLastColumn="0" w:lastRowFirstColumn="0" w:lastRowLastColumn="0"/>
             </w:pPr>
-            <w:hyperlink r:id="rId14" w:history="1">
+            <w:hyperlink r:id="rId13" w:history="1">
               <w:r>
                 <w:rPr>
                   <w:rStyle w:val="Hyperlink"/>
@@ -801,7 +755,7 @@
             <w:pPr>
               <w:cnfStyle w:val="000000100000" w:firstRow="0" w:lastRow="0" w:firstColumn="0" w:lastColumn="0" w:oddVBand="0" w:evenVBand="0" w:oddHBand="1" w:evenHBand="0" w:firstRowFirstColumn="0" w:firstRowLastColumn="0" w:lastRowFirstColumn="0" w:lastRowLastColumn="0"/>
             </w:pPr>
-            <w:hyperlink r:id="rId15" w:anchor="leaflet" w:history="1">
+            <w:hyperlink r:id="rId14" w:anchor="leaflet" w:history="1">
               <w:r>
                 <w:rPr>
                   <w:rStyle w:val="Hyperlink"/>
@@ -874,7 +828,7 @@
             <w:pPr>
               <w:cnfStyle w:val="000000100000" w:firstRow="0" w:lastRow="0" w:firstColumn="0" w:lastColumn="0" w:oddVBand="0" w:evenVBand="0" w:oddHBand="1" w:evenHBand="0" w:firstRowFirstColumn="0" w:firstRowLastColumn="0" w:lastRowFirstColumn="0" w:lastRowLastColumn="0"/>
             </w:pPr>
-            <w:hyperlink r:id="rId16" w:anchor="quick-start-adding-overlays-leaflet" w:history="1">
+            <w:hyperlink r:id="rId15" w:anchor="quick-start-adding-overlays-leaflet" w:history="1">
               <w:r>
                 <w:rPr>
                   <w:rStyle w:val="Hyperlink"/>
@@ -910,7 +864,7 @@
             <w:pPr>
               <w:cnfStyle w:val="000000000000" w:firstRow="0" w:lastRow="0" w:firstColumn="0" w:lastColumn="0" w:oddVBand="0" w:evenVBand="0" w:oddHBand="0" w:evenHBand="0" w:firstRowFirstColumn="0" w:firstRowLastColumn="0" w:lastRowFirstColumn="0" w:lastRowLastColumn="0"/>
             </w:pPr>
-            <w:hyperlink r:id="rId17" w:history="1">
+            <w:hyperlink r:id="rId16" w:history="1">
               <w:r>
                 <w:rPr>
                   <w:rStyle w:val="Hyperlink"/>
@@ -987,7 +941,7 @@
           <w:shd w:val="clear" w:color="auto" w:fill="F5F5F5"/>
         </w:rPr>
       </w:pPr>
-      <w:hyperlink r:id="rId18" w:history="1">
+      <w:hyperlink r:id="rId17" w:history="1">
         <w:r>
           <w:rPr>
             <w:rStyle w:val="Hyperlink"/>
@@ -1025,6 +979,7 @@
           <w:rFonts w:ascii="Source Sans Pro" w:hAnsi="Source Sans Pro"/>
           <w:color w:val="000000"/>
         </w:rPr>
+        <w:lastRenderedPageBreak/>
         <w:t xml:space="preserve">OS Maps API is available as </w:t>
       </w:r>
       <w:r>
@@ -1097,7 +1052,7 @@
                     <pic:cNvPicPr/>
                   </pic:nvPicPr>
                   <pic:blipFill>
-                    <a:blip r:embed="rId19"/>
+                    <a:blip r:embed="rId18"/>
                     <a:stretch>
                       <a:fillRect/>
                     </a:stretch>
@@ -1140,7 +1095,7 @@
       </w:r>
     </w:p>
     <w:p>
-      <w:hyperlink r:id="rId20" w:history="1">
+      <w:hyperlink r:id="rId19" w:history="1">
         <w:r>
           <w:rPr>
             <w:rStyle w:val="Hyperlink"/>
@@ -1154,7 +1109,7 @@
       <w:r>
         <w:t xml:space="preserve">Using CSS based on </w:t>
       </w:r>
-      <w:hyperlink r:id="rId21" w:history="1">
+      <w:hyperlink r:id="rId20" w:history="1">
         <w:r>
           <w:rPr>
             <w:rStyle w:val="Hyperlink"/>
@@ -1336,27 +1291,27 @@
         <w:pStyle w:val="Heading1"/>
       </w:pPr>
       <w:r>
+        <w:t>Re-skinning the site</w:t>
+      </w:r>
+    </w:p>
+    <w:p/>
+    <w:p>
+      <w:pPr>
+        <w:pStyle w:val="Heading2"/>
+      </w:pPr>
+      <w:r>
         <w:lastRenderedPageBreak/>
-        <w:t>Re-skinning the site</w:t>
+        <w:t>Top/Bottom nav</w:t>
       </w:r>
     </w:p>
     <w:p/>
     <w:p>
-      <w:pPr>
-        <w:pStyle w:val="Heading2"/>
-      </w:pPr>
-      <w:r>
-        <w:t>Top/Bottom nav</w:t>
-      </w:r>
-    </w:p>
-    <w:p/>
-    <w:p>
       <w:r>
         <w:t>Navbar with image</w:t>
       </w:r>
     </w:p>
     <w:p>
-      <w:hyperlink r:id="rId22" w:history="1">
+      <w:hyperlink r:id="rId21" w:history="1">
         <w:r>
           <w:rPr>
             <w:rStyle w:val="Hyperlink"/>
@@ -1365,6 +1320,190 @@
         </w:r>
       </w:hyperlink>
     </w:p>
+    <w:p/>
+    <w:p/>
+    <w:p>
+      <w:pPr>
+        <w:pStyle w:val="Heading1"/>
+      </w:pPr>
+      <w:r>
+        <w:t xml:space="preserve">Adding </w:t>
+      </w:r>
+      <w:r>
+        <w:t>Track</w:t>
+      </w:r>
+      <w:r>
+        <w:t xml:space="preserve"> overlay to walk </w:t>
+      </w:r>
+      <w:proofErr w:type="gramStart"/>
+      <w:r>
+        <w:t>details</w:t>
+      </w:r>
+      <w:proofErr w:type="gramEnd"/>
+    </w:p>
+    <w:p/>
+    <w:p>
+      <w:hyperlink r:id="rId22" w:anchor="polyline" w:history="1">
+        <w:r>
+          <w:rPr>
+            <w:rStyle w:val="Hyperlink"/>
+          </w:rPr>
+          <w:t>https://leafletjs.c</w:t>
+        </w:r>
+        <w:r>
+          <w:rPr>
+            <w:rStyle w:val="Hyperlink"/>
+          </w:rPr>
+          <w:t>o</w:t>
+        </w:r>
+        <w:r>
+          <w:rPr>
+            <w:rStyle w:val="Hyperlink"/>
+          </w:rPr>
+          <w:t>m/reference.html#polyline</w:t>
+        </w:r>
+      </w:hyperlink>
+    </w:p>
+    <w:p>
+      <w:hyperlink r:id="rId23" w:history="1">
+        <w:r>
+          <w:rPr>
+            <w:rStyle w:val="Hyperlink"/>
+          </w:rPr>
+          <w:t>https://stackoverflow.com/questions/37909071/populate-datatab</w:t>
+        </w:r>
+        <w:r>
+          <w:rPr>
+            <w:rStyle w:val="Hyperlink"/>
+          </w:rPr>
+          <w:t>l</w:t>
+        </w:r>
+        <w:r>
+          <w:rPr>
+            <w:rStyle w:val="Hyperlink"/>
+          </w:rPr>
+          <w:t>e-in-c-sharp-from-gpx-file</w:t>
+        </w:r>
+      </w:hyperlink>
+    </w:p>
+    <w:p>
+      <w:pPr>
+        <w:pStyle w:val="ListParagraph"/>
+        <w:numPr>
+          <w:ilvl w:val="0"/>
+          <w:numId w:val="5"/>
+        </w:numPr>
+        <w:rPr>
+          <w:b/>
+          <w:bCs/>
+        </w:rPr>
+      </w:pPr>
+      <w:r>
+        <w:rPr>
+          <w:b/>
+          <w:bCs/>
+        </w:rPr>
+        <w:t xml:space="preserve">Read GPX file into </w:t>
+      </w:r>
+      <w:proofErr w:type="spellStart"/>
+      <w:r>
+        <w:rPr>
+          <w:b/>
+          <w:bCs/>
+        </w:rPr>
+        <w:t>XmlDocument</w:t>
+      </w:r>
+      <w:proofErr w:type="spellEnd"/>
+      <w:r>
+        <w:rPr>
+          <w:b/>
+          <w:bCs/>
+        </w:rPr>
+        <w:t xml:space="preserve"> DONE</w:t>
+      </w:r>
+    </w:p>
+    <w:p>
+      <w:pPr>
+        <w:pStyle w:val="ListParagraph"/>
+        <w:numPr>
+          <w:ilvl w:val="0"/>
+          <w:numId w:val="5"/>
+        </w:numPr>
+        <w:rPr>
+          <w:b/>
+          <w:bCs/>
+        </w:rPr>
+      </w:pPr>
+      <w:r>
+        <w:rPr>
+          <w:b/>
+          <w:bCs/>
+        </w:rPr>
+        <w:t xml:space="preserve">Populate array from </w:t>
+      </w:r>
+      <w:proofErr w:type="spellStart"/>
+      <w:r>
+        <w:rPr>
+          <w:b/>
+          <w:bCs/>
+        </w:rPr>
+        <w:t>ViewData</w:t>
+      </w:r>
+      <w:proofErr w:type="spellEnd"/>
+      <w:r>
+        <w:rPr>
+          <w:b/>
+          <w:bCs/>
+        </w:rPr>
+        <w:t>[“</w:t>
+      </w:r>
+      <w:proofErr w:type="spellStart"/>
+      <w:r>
+        <w:rPr>
+          <w:b/>
+          <w:bCs/>
+        </w:rPr>
+        <w:t>TrackPoints</w:t>
+      </w:r>
+      <w:proofErr w:type="spellEnd"/>
+      <w:r>
+        <w:rPr>
+          <w:b/>
+          <w:bCs/>
+        </w:rPr>
+        <w:t>”</w:t>
+      </w:r>
+      <w:proofErr w:type="gramStart"/>
+      <w:r>
+        <w:rPr>
+          <w:b/>
+          <w:bCs/>
+        </w:rPr>
+        <w:t>];</w:t>
+      </w:r>
+      <w:proofErr w:type="gramEnd"/>
+    </w:p>
+    <w:p>
+      <w:pPr>
+        <w:pStyle w:val="ListParagraph"/>
+        <w:numPr>
+          <w:ilvl w:val="0"/>
+          <w:numId w:val="5"/>
+        </w:numPr>
+        <w:rPr>
+          <w:b/>
+          <w:bCs/>
+        </w:rPr>
+      </w:pPr>
+      <w:r>
+        <w:rPr>
+          <w:b/>
+          <w:bCs/>
+        </w:rPr>
+        <w:t>Feed array into polyline function</w:t>
+      </w:r>
+    </w:p>
+    <w:p/>
     <w:p/>
     <w:sectPr>
       <w:pgSz w:w="11906" w:h="16838"/>
@@ -1377,8 +1516,361 @@
 </file>
 
 <file path=word/numbering.xml><?xml version="1.0" encoding="utf-8"?>
-<w:numbering xmlns:wpc="http://schemas.microsoft.com/office/word/2010/wordprocessingCanvas" xmlns:cx="http://schemas.microsoft.com/office/drawing/2014/chartex" xmlns:cx1="http://schemas.microsoft.com/office/drawing/2015/9/8/chartex" xmlns:cx2="http://schemas.microsoft.com/office/drawing/2015/10/21/chartex" xmlns:cx3="http://schemas.microsoft.com/office/drawing/2016/5/9/chartex" xmlns:cx4="http://schemas.microsoft.com/office/drawing/2016/5/10/chartex" xmlns:cx5="http://schemas.microsoft.com/office/drawing/2016/5/11/chartex" xmlns:cx6="http://schemas.microsoft.com/office/drawing/2016/5/12/chartex" xmlns:cx7="http://schemas.microsoft.com/office/drawing/2016/5/13/chartex" xmlns:cx8="http://schemas.microsoft.com/office/drawing/2016/5/14/chartex" xmlns:mc="http://schemas.openxmlformats.org/markup-compatibility/2006" xmlns:aink="http://schemas.microsoft.com/office/drawing/2016/ink" xmlns:am3d="http://schemas.microsoft.com/office/drawing/2017/model3d" xmlns:o="urn:schemas-microsoft-com:office:office" xmlns:oel="http://schemas.microsoft.com/office/2019/extlst" xmlns:r="http://schemas.openxmlformats.org/officeDocument/2006/relationships" xmlns:m="http://schemas.openxmlformats.org/officeDocument/2006/math" xmlns:v="urn:schemas-microsoft-com:vml" xmlns:wp14="http://schemas.microsoft.com/office/word/2010/wordprocessingDrawing" xmlns:wp="http://schemas.openxmlformats.org/drawingml/2006/wordprocessingDrawing" xmlns:w10="urn:schemas-microsoft-com:office:word" xmlns:w="http://schemas.openxmlformats.org/wordprocessingml/2006/main" xmlns:w14="http://schemas.microsoft.com/office/word/2010/wordml" xmlns:w15="http://schemas.microsoft.com/office/word/2012/wordml" xmlns:w16cex="http://schemas.microsoft.com/office/word/2018/wordml/cex" xmlns:w16cid="http://schemas.microsoft.com/office/word/2016/wordml/cid" xmlns:w16="http://schemas.microsoft.com/office/word/2018/wordml" xmlns:w16sdtdh="http://schemas.microsoft.com/office/word/2020/wordml/sdtdatahash" xmlns:w16se="http://schemas.microsoft.com/office/word/2015/wordml/symex" xmlns:wpg="http://schemas.microsoft.com/office/word/2010/wordprocessingGroup" xmlns:wpi="http://schemas.microsoft.com/office/word/2010/wordprocessingInk" xmlns:wne="http://schemas.microsoft.com/office/word/2006/wordml" xmlns:wps="http://schemas.microsoft.com/office/word/2010/wordprocessingShape" mc:Ignorable="w14 w15 w16se w16cid w16 w16cex w16sdtdh wp14">
+<w:numbering xmlns:wpc="http://schemas.microsoft.com/office/word/2010/wordprocessingCanvas" xmlns:cx="http://schemas.microsoft.com/office/drawing/2014/chartex" xmlns:cx1="http://schemas.microsoft.com/office/drawing/2015/9/8/chartex" xmlns:cx2="http://schemas.microsoft.com/office/drawing/2015/10/21/chartex" xmlns:cx3="http://schemas.microsoft.com/office/drawing/2016/5/9/chartex" xmlns:cx4="http://schemas.microsoft.com/office/drawing/2016/5/10/chartex" xmlns:cx5="http://schemas.microsoft.com/office/drawing/2016/5/11/chartex" xmlns:cx6="http://schemas.microsoft.com/office/drawing/2016/5/12/chartex" xmlns:cx7="http://schemas.microsoft.com/office/drawing/2016/5/13/chartex" xmlns:cx8="http://schemas.microsoft.com/office/drawing/2016/5/14/chartex" xmlns:mc="http://schemas.openxmlformats.org/markup-compatibility/2006" xmlns:aink="http://schemas.microsoft.com/office/drawing/2016/ink" xmlns:am3d="http://schemas.microsoft.com/office/drawing/2017/model3d" xmlns:o="urn:schemas-microsoft-com:office:office" xmlns:oel="http://schemas.microsoft.com/office/2019/extlst" xmlns:r="http://schemas.openxmlformats.org/officeDocument/2006/relationships" xmlns:m="http://schemas.openxmlformats.org/officeDocument/2006/math" xmlns:v="urn:schemas-microsoft-com:vml" xmlns:wp14="http://schemas.microsoft.com/office/word/2010/wordprocessingDrawing" xmlns:wp="http://schemas.openxmlformats.org/drawingml/2006/wordprocessingDrawing" xmlns:w10="urn:schemas-microsoft-com:office:word" xmlns:w="http://schemas.openxmlformats.org/wordprocessingml/2006/main" xmlns:w14="http://schemas.microsoft.com/office/word/2010/wordml" xmlns:w15="http://schemas.microsoft.com/office/word/2012/wordml" xmlns:w16cex="http://schemas.microsoft.com/office/word/2018/wordml/cex" xmlns:w16cid="http://schemas.microsoft.com/office/word/2016/wordml/cid" xmlns:w16="http://schemas.microsoft.com/office/word/2018/wordml" xmlns:w16du="http://schemas.microsoft.com/office/word/2023/wordml/word16du" xmlns:w16sdtdh="http://schemas.microsoft.com/office/word/2020/wordml/sdtdatahash" xmlns:w16se="http://schemas.microsoft.com/office/word/2015/wordml/symex" xmlns:wpg="http://schemas.microsoft.com/office/word/2010/wordprocessingGroup" xmlns:wpi="http://schemas.microsoft.com/office/word/2010/wordprocessingInk" xmlns:wne="http://schemas.microsoft.com/office/word/2006/wordml" xmlns:wps="http://schemas.microsoft.com/office/word/2010/wordprocessingShape" mc:Ignorable="w14 w15 w16se w16cid w16 w16cex w16sdtdh wp14">
   <w:abstractNum w:abstractNumId="0" w15:restartNumberingAfterBreak="0">
+    <w:nsid w:val="0F1A7843"/>
+    <w:multiLevelType w:val="hybridMultilevel"/>
+    <w:tmpl w:val="CC740F40"/>
+    <w:lvl w:ilvl="0" w:tplc="08090017">
+      <w:start w:val="1"/>
+      <w:numFmt w:val="lowerLetter"/>
+      <w:lvlText w:val="%1)"/>
+      <w:lvlJc w:val="left"/>
+      <w:pPr>
+        <w:ind w:left="720" w:hanging="360"/>
+      </w:pPr>
+    </w:lvl>
+    <w:lvl w:ilvl="1" w:tplc="08090019" w:tentative="1">
+      <w:start w:val="1"/>
+      <w:numFmt w:val="lowerLetter"/>
+      <w:lvlText w:val="%2."/>
+      <w:lvlJc w:val="left"/>
+      <w:pPr>
+        <w:ind w:left="1440" w:hanging="360"/>
+      </w:pPr>
+    </w:lvl>
+    <w:lvl w:ilvl="2" w:tplc="0809001B" w:tentative="1">
+      <w:start w:val="1"/>
+      <w:numFmt w:val="lowerRoman"/>
+      <w:lvlText w:val="%3."/>
+      <w:lvlJc w:val="right"/>
+      <w:pPr>
+        <w:ind w:left="2160" w:hanging="180"/>
+      </w:pPr>
+    </w:lvl>
+    <w:lvl w:ilvl="3" w:tplc="0809000F" w:tentative="1">
+      <w:start w:val="1"/>
+      <w:numFmt w:val="decimal"/>
+      <w:lvlText w:val="%4."/>
+      <w:lvlJc w:val="left"/>
+      <w:pPr>
+        <w:ind w:left="2880" w:hanging="360"/>
+      </w:pPr>
+    </w:lvl>
+    <w:lvl w:ilvl="4" w:tplc="08090019" w:tentative="1">
+      <w:start w:val="1"/>
+      <w:numFmt w:val="lowerLetter"/>
+      <w:lvlText w:val="%5."/>
+      <w:lvlJc w:val="left"/>
+      <w:pPr>
+        <w:ind w:left="3600" w:hanging="360"/>
+      </w:pPr>
+    </w:lvl>
+    <w:lvl w:ilvl="5" w:tplc="0809001B" w:tentative="1">
+      <w:start w:val="1"/>
+      <w:numFmt w:val="lowerRoman"/>
+      <w:lvlText w:val="%6."/>
+      <w:lvlJc w:val="right"/>
+      <w:pPr>
+        <w:ind w:left="4320" w:hanging="180"/>
+      </w:pPr>
+    </w:lvl>
+    <w:lvl w:ilvl="6" w:tplc="0809000F" w:tentative="1">
+      <w:start w:val="1"/>
+      <w:numFmt w:val="decimal"/>
+      <w:lvlText w:val="%7."/>
+      <w:lvlJc w:val="left"/>
+      <w:pPr>
+        <w:ind w:left="5040" w:hanging="360"/>
+      </w:pPr>
+    </w:lvl>
+    <w:lvl w:ilvl="7" w:tplc="08090019" w:tentative="1">
+      <w:start w:val="1"/>
+      <w:numFmt w:val="lowerLetter"/>
+      <w:lvlText w:val="%8."/>
+      <w:lvlJc w:val="left"/>
+      <w:pPr>
+        <w:ind w:left="5760" w:hanging="360"/>
+      </w:pPr>
+    </w:lvl>
+    <w:lvl w:ilvl="8" w:tplc="0809001B" w:tentative="1">
+      <w:start w:val="1"/>
+      <w:numFmt w:val="lowerRoman"/>
+      <w:lvlText w:val="%9."/>
+      <w:lvlJc w:val="right"/>
+      <w:pPr>
+        <w:ind w:left="6480" w:hanging="180"/>
+      </w:pPr>
+    </w:lvl>
+  </w:abstractNum>
+  <w:abstractNum w:abstractNumId="1" w15:restartNumberingAfterBreak="0">
+    <w:nsid w:val="21BF65C5"/>
+    <w:multiLevelType w:val="hybridMultilevel"/>
+    <w:tmpl w:val="B6D0F148"/>
+    <w:lvl w:ilvl="0" w:tplc="08090017">
+      <w:start w:val="1"/>
+      <w:numFmt w:val="lowerLetter"/>
+      <w:lvlText w:val="%1)"/>
+      <w:lvlJc w:val="left"/>
+      <w:pPr>
+        <w:ind w:left="720" w:hanging="360"/>
+      </w:pPr>
+      <w:rPr>
+        <w:rFonts w:hint="default"/>
+      </w:rPr>
+    </w:lvl>
+    <w:lvl w:ilvl="1" w:tplc="08090019" w:tentative="1">
+      <w:start w:val="1"/>
+      <w:numFmt w:val="lowerLetter"/>
+      <w:lvlText w:val="%2."/>
+      <w:lvlJc w:val="left"/>
+      <w:pPr>
+        <w:ind w:left="1440" w:hanging="360"/>
+      </w:pPr>
+    </w:lvl>
+    <w:lvl w:ilvl="2" w:tplc="0809001B" w:tentative="1">
+      <w:start w:val="1"/>
+      <w:numFmt w:val="lowerRoman"/>
+      <w:lvlText w:val="%3."/>
+      <w:lvlJc w:val="right"/>
+      <w:pPr>
+        <w:ind w:left="2160" w:hanging="180"/>
+      </w:pPr>
+    </w:lvl>
+    <w:lvl w:ilvl="3" w:tplc="0809000F" w:tentative="1">
+      <w:start w:val="1"/>
+      <w:numFmt w:val="decimal"/>
+      <w:lvlText w:val="%4."/>
+      <w:lvlJc w:val="left"/>
+      <w:pPr>
+        <w:ind w:left="2880" w:hanging="360"/>
+      </w:pPr>
+    </w:lvl>
+    <w:lvl w:ilvl="4" w:tplc="08090019" w:tentative="1">
+      <w:start w:val="1"/>
+      <w:numFmt w:val="lowerLetter"/>
+      <w:lvlText w:val="%5."/>
+      <w:lvlJc w:val="left"/>
+      <w:pPr>
+        <w:ind w:left="3600" w:hanging="360"/>
+      </w:pPr>
+    </w:lvl>
+    <w:lvl w:ilvl="5" w:tplc="0809001B" w:tentative="1">
+      <w:start w:val="1"/>
+      <w:numFmt w:val="lowerRoman"/>
+      <w:lvlText w:val="%6."/>
+      <w:lvlJc w:val="right"/>
+      <w:pPr>
+        <w:ind w:left="4320" w:hanging="180"/>
+      </w:pPr>
+    </w:lvl>
+    <w:lvl w:ilvl="6" w:tplc="0809000F" w:tentative="1">
+      <w:start w:val="1"/>
+      <w:numFmt w:val="decimal"/>
+      <w:lvlText w:val="%7."/>
+      <w:lvlJc w:val="left"/>
+      <w:pPr>
+        <w:ind w:left="5040" w:hanging="360"/>
+      </w:pPr>
+    </w:lvl>
+    <w:lvl w:ilvl="7" w:tplc="08090019" w:tentative="1">
+      <w:start w:val="1"/>
+      <w:numFmt w:val="lowerLetter"/>
+      <w:lvlText w:val="%8."/>
+      <w:lvlJc w:val="left"/>
+      <w:pPr>
+        <w:ind w:left="5760" w:hanging="360"/>
+      </w:pPr>
+    </w:lvl>
+    <w:lvl w:ilvl="8" w:tplc="0809001B" w:tentative="1">
+      <w:start w:val="1"/>
+      <w:numFmt w:val="lowerRoman"/>
+      <w:lvlText w:val="%9."/>
+      <w:lvlJc w:val="right"/>
+      <w:pPr>
+        <w:ind w:left="6480" w:hanging="180"/>
+      </w:pPr>
+    </w:lvl>
+  </w:abstractNum>
+  <w:abstractNum w:abstractNumId="2" w15:restartNumberingAfterBreak="0">
+    <w:nsid w:val="782213A6"/>
+    <w:multiLevelType w:val="hybridMultilevel"/>
+    <w:tmpl w:val="7CA42938"/>
+    <w:lvl w:ilvl="0" w:tplc="0809000F">
+      <w:start w:val="1"/>
+      <w:numFmt w:val="decimal"/>
+      <w:lvlText w:val="%1."/>
+      <w:lvlJc w:val="left"/>
+      <w:pPr>
+        <w:ind w:left="720" w:hanging="360"/>
+      </w:pPr>
+      <w:rPr>
+        <w:rFonts w:hint="default"/>
+      </w:rPr>
+    </w:lvl>
+    <w:lvl w:ilvl="1" w:tplc="08090019" w:tentative="1">
+      <w:start w:val="1"/>
+      <w:numFmt w:val="lowerLetter"/>
+      <w:lvlText w:val="%2."/>
+      <w:lvlJc w:val="left"/>
+      <w:pPr>
+        <w:ind w:left="1440" w:hanging="360"/>
+      </w:pPr>
+    </w:lvl>
+    <w:lvl w:ilvl="2" w:tplc="0809001B" w:tentative="1">
+      <w:start w:val="1"/>
+      <w:numFmt w:val="lowerRoman"/>
+      <w:lvlText w:val="%3."/>
+      <w:lvlJc w:val="right"/>
+      <w:pPr>
+        <w:ind w:left="2160" w:hanging="180"/>
+      </w:pPr>
+    </w:lvl>
+    <w:lvl w:ilvl="3" w:tplc="0809000F" w:tentative="1">
+      <w:start w:val="1"/>
+      <w:numFmt w:val="decimal"/>
+      <w:lvlText w:val="%4."/>
+      <w:lvlJc w:val="left"/>
+      <w:pPr>
+        <w:ind w:left="2880" w:hanging="360"/>
+      </w:pPr>
+    </w:lvl>
+    <w:lvl w:ilvl="4" w:tplc="08090019" w:tentative="1">
+      <w:start w:val="1"/>
+      <w:numFmt w:val="lowerLetter"/>
+      <w:lvlText w:val="%5."/>
+      <w:lvlJc w:val="left"/>
+      <w:pPr>
+        <w:ind w:left="3600" w:hanging="360"/>
+      </w:pPr>
+    </w:lvl>
+    <w:lvl w:ilvl="5" w:tplc="0809001B" w:tentative="1">
+      <w:start w:val="1"/>
+      <w:numFmt w:val="lowerRoman"/>
+      <w:lvlText w:val="%6."/>
+      <w:lvlJc w:val="right"/>
+      <w:pPr>
+        <w:ind w:left="4320" w:hanging="180"/>
+      </w:pPr>
+    </w:lvl>
+    <w:lvl w:ilvl="6" w:tplc="0809000F" w:tentative="1">
+      <w:start w:val="1"/>
+      <w:numFmt w:val="decimal"/>
+      <w:lvlText w:val="%7."/>
+      <w:lvlJc w:val="left"/>
+      <w:pPr>
+        <w:ind w:left="5040" w:hanging="360"/>
+      </w:pPr>
+    </w:lvl>
+    <w:lvl w:ilvl="7" w:tplc="08090019" w:tentative="1">
+      <w:start w:val="1"/>
+      <w:numFmt w:val="lowerLetter"/>
+      <w:lvlText w:val="%8."/>
+      <w:lvlJc w:val="left"/>
+      <w:pPr>
+        <w:ind w:left="5760" w:hanging="360"/>
+      </w:pPr>
+    </w:lvl>
+    <w:lvl w:ilvl="8" w:tplc="0809001B" w:tentative="1">
+      <w:start w:val="1"/>
+      <w:numFmt w:val="lowerRoman"/>
+      <w:lvlText w:val="%9."/>
+      <w:lvlJc w:val="right"/>
+      <w:pPr>
+        <w:ind w:left="6480" w:hanging="180"/>
+      </w:pPr>
+    </w:lvl>
+  </w:abstractNum>
+  <w:abstractNum w:abstractNumId="3" w15:restartNumberingAfterBreak="0">
+    <w:nsid w:val="784C5547"/>
+    <w:multiLevelType w:val="hybridMultilevel"/>
+    <w:tmpl w:val="9EE4021C"/>
+    <w:lvl w:ilvl="0" w:tplc="08090017">
+      <w:start w:val="1"/>
+      <w:numFmt w:val="lowerLetter"/>
+      <w:lvlText w:val="%1)"/>
+      <w:lvlJc w:val="left"/>
+      <w:pPr>
+        <w:ind w:left="720" w:hanging="360"/>
+      </w:pPr>
+      <w:rPr>
+        <w:rFonts w:hint="default"/>
+      </w:rPr>
+    </w:lvl>
+    <w:lvl w:ilvl="1" w:tplc="08090019" w:tentative="1">
+      <w:start w:val="1"/>
+      <w:numFmt w:val="lowerLetter"/>
+      <w:lvlText w:val="%2."/>
+      <w:lvlJc w:val="left"/>
+      <w:pPr>
+        <w:ind w:left="1440" w:hanging="360"/>
+      </w:pPr>
+    </w:lvl>
+    <w:lvl w:ilvl="2" w:tplc="0809001B" w:tentative="1">
+      <w:start w:val="1"/>
+      <w:numFmt w:val="lowerRoman"/>
+      <w:lvlText w:val="%3."/>
+      <w:lvlJc w:val="right"/>
+      <w:pPr>
+        <w:ind w:left="2160" w:hanging="180"/>
+      </w:pPr>
+    </w:lvl>
+    <w:lvl w:ilvl="3" w:tplc="0809000F" w:tentative="1">
+      <w:start w:val="1"/>
+      <w:numFmt w:val="decimal"/>
+      <w:lvlText w:val="%4."/>
+      <w:lvlJc w:val="left"/>
+      <w:pPr>
+        <w:ind w:left="2880" w:hanging="360"/>
+      </w:pPr>
+    </w:lvl>
+    <w:lvl w:ilvl="4" w:tplc="08090019" w:tentative="1">
+      <w:start w:val="1"/>
+      <w:numFmt w:val="lowerLetter"/>
+      <w:lvlText w:val="%5."/>
+      <w:lvlJc w:val="left"/>
+      <w:pPr>
+        <w:ind w:left="3600" w:hanging="360"/>
+      </w:pPr>
+    </w:lvl>
+    <w:lvl w:ilvl="5" w:tplc="0809001B" w:tentative="1">
+      <w:start w:val="1"/>
+      <w:numFmt w:val="lowerRoman"/>
+      <w:lvlText w:val="%6."/>
+      <w:lvlJc w:val="right"/>
+      <w:pPr>
+        <w:ind w:left="4320" w:hanging="180"/>
+      </w:pPr>
+    </w:lvl>
+    <w:lvl w:ilvl="6" w:tplc="0809000F" w:tentative="1">
+      <w:start w:val="1"/>
+      <w:numFmt w:val="decimal"/>
+      <w:lvlText w:val="%7."/>
+      <w:lvlJc w:val="left"/>
+      <w:pPr>
+        <w:ind w:left="5040" w:hanging="360"/>
+      </w:pPr>
+    </w:lvl>
+    <w:lvl w:ilvl="7" w:tplc="08090019" w:tentative="1">
+      <w:start w:val="1"/>
+      <w:numFmt w:val="lowerLetter"/>
+      <w:lvlText w:val="%8."/>
+      <w:lvlJc w:val="left"/>
+      <w:pPr>
+        <w:ind w:left="5760" w:hanging="360"/>
+      </w:pPr>
+    </w:lvl>
+    <w:lvl w:ilvl="8" w:tplc="0809001B" w:tentative="1">
+      <w:start w:val="1"/>
+      <w:numFmt w:val="lowerRoman"/>
+      <w:lvlText w:val="%9."/>
+      <w:lvlJc w:val="right"/>
+      <w:pPr>
+        <w:ind w:left="6480" w:hanging="180"/>
+      </w:pPr>
+    </w:lvl>
+  </w:abstractNum>
+  <w:abstractNum w:abstractNumId="4" w15:restartNumberingAfterBreak="0">
     <w:nsid w:val="7CEB0C8B"/>
     <w:multiLevelType w:val="hybridMultilevel"/>
     <w:tmpl w:val="E4A8AD64"/>
@@ -1465,7 +1957,19 @@
     </w:lvl>
   </w:abstractNum>
   <w:num w:numId="1" w16cid:durableId="1798336298">
+    <w:abstractNumId w:val="4"/>
+  </w:num>
+  <w:num w:numId="2" w16cid:durableId="1449856765">
+    <w:abstractNumId w:val="2"/>
+  </w:num>
+  <w:num w:numId="3" w16cid:durableId="1939561773">
+    <w:abstractNumId w:val="3"/>
+  </w:num>
+  <w:num w:numId="4" w16cid:durableId="1823349865">
     <w:abstractNumId w:val="0"/>
+  </w:num>
+  <w:num w:numId="5" w16cid:durableId="180366000">
+    <w:abstractNumId w:val="1"/>
   </w:num>
 </w:numbering>
 </file>

</xml_diff>

<commit_message>
Walk route on walk details map overlay
</commit_message>
<xml_diff>
--- a/Usinng_OSMAP_APIs_With_Leaflet.docx
+++ b/Usinng_OSMAP_APIs_With_Leaflet.docx
@@ -99,6 +99,110 @@
         <w:t>Adding a Walk track to a map</w:t>
       </w:r>
     </w:p>
+    <w:p/>
+    <w:p>
+      <w:r>
+        <w:t xml:space="preserve">See </w:t>
+      </w:r>
+      <w:hyperlink r:id="rId10" w:history="1">
+        <w:r>
+          <w:rPr>
+            <w:rStyle w:val="Hyperlink"/>
+          </w:rPr>
+          <w:t>https://labs.os.uk/public/os-data-hub-tutorials/code-playground/#quick-start-adding-overlays-leaflet</w:t>
+        </w:r>
+      </w:hyperlink>
+    </w:p>
+    <w:p>
+      <w:hyperlink r:id="rId11" w:history="1">
+        <w:r>
+          <w:rPr>
+            <w:rStyle w:val="Hyperlink"/>
+          </w:rPr>
+          <w:t>https://leafletjs.com/reference.html#polyline</w:t>
+        </w:r>
+      </w:hyperlink>
+    </w:p>
+    <w:p>
+      <w:r>
+        <w:t xml:space="preserve">Using LIVE </w:t>
+      </w:r>
+      <w:hyperlink r:id="rId12" w:history="1">
+        <w:r>
+          <w:rPr>
+            <w:rStyle w:val="Hyperlink"/>
+          </w:rPr>
+          <w:t>http://localhost:4845/Walks/Details/13568</w:t>
+        </w:r>
+      </w:hyperlink>
+    </w:p>
+    <w:p/>
+    <w:p>
+      <w:r>
+        <w:t xml:space="preserve">See Walk </w:t>
+      </w:r>
+      <w:proofErr w:type="gramStart"/>
+      <w:r>
+        <w:t>details</w:t>
+      </w:r>
+      <w:proofErr w:type="gramEnd"/>
+    </w:p>
+    <w:p>
+      <w:pPr>
+        <w:pStyle w:val="ListParagraph"/>
+        <w:numPr>
+          <w:ilvl w:val="0"/>
+          <w:numId w:val="6"/>
+        </w:numPr>
+      </w:pPr>
+      <w:r>
+        <w:t>Load any track into viewdata (in controller)</w:t>
+      </w:r>
+    </w:p>
+    <w:p>
+      <w:pPr>
+        <w:pStyle w:val="ListParagraph"/>
+        <w:numPr>
+          <w:ilvl w:val="0"/>
+          <w:numId w:val="6"/>
+        </w:numPr>
+      </w:pPr>
+      <w:r>
+        <w:t xml:space="preserve">Create </w:t>
+      </w:r>
+      <w:proofErr w:type="spellStart"/>
+      <w:r>
+        <w:t>javascript</w:t>
+      </w:r>
+      <w:proofErr w:type="spellEnd"/>
+      <w:r>
+        <w:t xml:space="preserve"> array containing track </w:t>
+      </w:r>
+      <w:proofErr w:type="gramStart"/>
+      <w:r>
+        <w:t>points</w:t>
+      </w:r>
+      <w:proofErr w:type="gramEnd"/>
+    </w:p>
+    <w:p>
+      <w:pPr>
+        <w:pStyle w:val="ListParagraph"/>
+        <w:numPr>
+          <w:ilvl w:val="0"/>
+          <w:numId w:val="6"/>
+        </w:numPr>
+      </w:pPr>
+      <w:r>
+        <w:t xml:space="preserve">Use </w:t>
+      </w:r>
+      <w:proofErr w:type="spellStart"/>
+      <w:proofErr w:type="gramStart"/>
+      <w:r>
+        <w:t>L.polyline</w:t>
+      </w:r>
+      <w:proofErr w:type="spellEnd"/>
+      <w:proofErr w:type="gramEnd"/>
+    </w:p>
     <w:p>
       <w:pPr>
         <w:pStyle w:val="Heading1"/>
@@ -111,7 +215,7 @@
       <w:r>
         <w:t xml:space="preserve">Helper functions: </w:t>
       </w:r>
-      <w:hyperlink r:id="rId10" w:history="1">
+      <w:hyperlink r:id="rId13" w:history="1">
         <w:r>
           <w:rPr>
             <w:rStyle w:val="Hyperlink"/>
@@ -179,6 +283,7 @@
       </w:pPr>
       <w:proofErr w:type="gramStart"/>
       <w:r>
+        <w:lastRenderedPageBreak/>
         <w:t>E.g.</w:t>
       </w:r>
       <w:proofErr w:type="gramEnd"/>
@@ -308,7 +413,7 @@
       </w:r>
     </w:p>
     <w:p>
-      <w:hyperlink r:id="rId11" w:history="1">
+      <w:hyperlink r:id="rId14" w:history="1">
         <w:r>
           <w:rPr>
             <w:rStyle w:val="Hyperlink"/>
@@ -381,7 +486,6 @@
         <w:pStyle w:val="Heading2"/>
       </w:pPr>
       <w:r>
-        <w:lastRenderedPageBreak/>
         <w:t>OS Grid Reference</w:t>
       </w:r>
     </w:p>
@@ -471,7 +575,7 @@
       </w:r>
     </w:p>
     <w:p>
-      <w:hyperlink r:id="rId12" w:anchor="usage" w:history="1">
+      <w:hyperlink r:id="rId15" w:anchor="usage" w:history="1">
         <w:r>
           <w:rPr>
             <w:rStyle w:val="Hyperlink"/>
@@ -627,7 +731,7 @@
             <w:pPr>
               <w:cnfStyle w:val="000000100000" w:firstRow="0" w:lastRow="0" w:firstColumn="0" w:lastColumn="0" w:oddVBand="0" w:evenVBand="0" w:oddHBand="1" w:evenHBand="0" w:firstRowFirstColumn="0" w:firstRowLastColumn="0" w:lastRowFirstColumn="0" w:lastRowLastColumn="0"/>
             </w:pPr>
-            <w:hyperlink r:id="rId13" w:history="1">
+            <w:hyperlink r:id="rId16" w:history="1">
               <w:r>
                 <w:rPr>
                   <w:rStyle w:val="Hyperlink"/>
@@ -755,7 +859,7 @@
             <w:pPr>
               <w:cnfStyle w:val="000000100000" w:firstRow="0" w:lastRow="0" w:firstColumn="0" w:lastColumn="0" w:oddVBand="0" w:evenVBand="0" w:oddHBand="1" w:evenHBand="0" w:firstRowFirstColumn="0" w:firstRowLastColumn="0" w:lastRowFirstColumn="0" w:lastRowLastColumn="0"/>
             </w:pPr>
-            <w:hyperlink r:id="rId14" w:anchor="leaflet" w:history="1">
+            <w:hyperlink r:id="rId17" w:anchor="leaflet" w:history="1">
               <w:r>
                 <w:rPr>
                   <w:rStyle w:val="Hyperlink"/>
@@ -828,7 +932,7 @@
             <w:pPr>
               <w:cnfStyle w:val="000000100000" w:firstRow="0" w:lastRow="0" w:firstColumn="0" w:lastColumn="0" w:oddVBand="0" w:evenVBand="0" w:oddHBand="1" w:evenHBand="0" w:firstRowFirstColumn="0" w:firstRowLastColumn="0" w:lastRowFirstColumn="0" w:lastRowLastColumn="0"/>
             </w:pPr>
-            <w:hyperlink r:id="rId15" w:anchor="quick-start-adding-overlays-leaflet" w:history="1">
+            <w:hyperlink r:id="rId18" w:anchor="quick-start-adding-overlays-leaflet" w:history="1">
               <w:r>
                 <w:rPr>
                   <w:rStyle w:val="Hyperlink"/>
@@ -864,7 +968,7 @@
             <w:pPr>
               <w:cnfStyle w:val="000000000000" w:firstRow="0" w:lastRow="0" w:firstColumn="0" w:lastColumn="0" w:oddVBand="0" w:evenVBand="0" w:oddHBand="0" w:evenHBand="0" w:firstRowFirstColumn="0" w:firstRowLastColumn="0" w:lastRowFirstColumn="0" w:lastRowLastColumn="0"/>
             </w:pPr>
-            <w:hyperlink r:id="rId16" w:history="1">
+            <w:hyperlink r:id="rId19" w:history="1">
               <w:r>
                 <w:rPr>
                   <w:rStyle w:val="Hyperlink"/>
@@ -882,6 +986,7 @@
         <w:pStyle w:val="Heading2"/>
       </w:pPr>
       <w:r>
+        <w:lastRenderedPageBreak/>
         <w:t>Brian’s Walking Site</w:t>
       </w:r>
     </w:p>
@@ -941,7 +1046,7 @@
           <w:shd w:val="clear" w:color="auto" w:fill="F5F5F5"/>
         </w:rPr>
       </w:pPr>
-      <w:hyperlink r:id="rId17" w:history="1">
+      <w:hyperlink r:id="rId20" w:history="1">
         <w:r>
           <w:rPr>
             <w:rStyle w:val="Hyperlink"/>
@@ -979,7 +1084,6 @@
           <w:rFonts w:ascii="Source Sans Pro" w:hAnsi="Source Sans Pro"/>
           <w:color w:val="000000"/>
         </w:rPr>
-        <w:lastRenderedPageBreak/>
         <w:t xml:space="preserve">OS Maps API is available as </w:t>
       </w:r>
       <w:r>
@@ -1052,7 +1156,7 @@
                     <pic:cNvPicPr/>
                   </pic:nvPicPr>
                   <pic:blipFill>
-                    <a:blip r:embed="rId18"/>
+                    <a:blip r:embed="rId21"/>
                     <a:stretch>
                       <a:fillRect/>
                     </a:stretch>
@@ -1095,7 +1199,7 @@
       </w:r>
     </w:p>
     <w:p>
-      <w:hyperlink r:id="rId19" w:history="1">
+      <w:hyperlink r:id="rId22" w:history="1">
         <w:r>
           <w:rPr>
             <w:rStyle w:val="Hyperlink"/>
@@ -1109,7 +1213,7 @@
       <w:r>
         <w:t xml:space="preserve">Using CSS based on </w:t>
       </w:r>
-      <w:hyperlink r:id="rId20" w:history="1">
+      <w:hyperlink r:id="rId23" w:history="1">
         <w:r>
           <w:rPr>
             <w:rStyle w:val="Hyperlink"/>
@@ -1300,7 +1404,6 @@
         <w:pStyle w:val="Heading2"/>
       </w:pPr>
       <w:r>
-        <w:lastRenderedPageBreak/>
         <w:t>Top/Bottom nav</w:t>
       </w:r>
     </w:p>
@@ -1311,7 +1414,7 @@
       </w:r>
     </w:p>
     <w:p>
-      <w:hyperlink r:id="rId21" w:history="1">
+      <w:hyperlink r:id="rId24" w:history="1">
         <w:r>
           <w:rPr>
             <w:rStyle w:val="Hyperlink"/>
@@ -1343,46 +1446,22 @@
     </w:p>
     <w:p/>
     <w:p>
-      <w:hyperlink r:id="rId22" w:anchor="polyline" w:history="1">
+      <w:hyperlink r:id="rId25" w:anchor="polyline" w:history="1">
         <w:r>
           <w:rPr>
             <w:rStyle w:val="Hyperlink"/>
           </w:rPr>
-          <w:t>https://leafletjs.c</w:t>
+          <w:t>https://leafletjs.com/reference.html#polyline</w:t>
         </w:r>
+      </w:hyperlink>
+    </w:p>
+    <w:p>
+      <w:hyperlink r:id="rId26" w:history="1">
         <w:r>
           <w:rPr>
             <w:rStyle w:val="Hyperlink"/>
           </w:rPr>
-          <w:t>o</w:t>
-        </w:r>
-        <w:r>
-          <w:rPr>
-            <w:rStyle w:val="Hyperlink"/>
-          </w:rPr>
-          <w:t>m/reference.html#polyline</w:t>
-        </w:r>
-      </w:hyperlink>
-    </w:p>
-    <w:p>
-      <w:hyperlink r:id="rId23" w:history="1">
-        <w:r>
-          <w:rPr>
-            <w:rStyle w:val="Hyperlink"/>
-          </w:rPr>
-          <w:t>https://stackoverflow.com/questions/37909071/populate-datatab</w:t>
-        </w:r>
-        <w:r>
-          <w:rPr>
-            <w:rStyle w:val="Hyperlink"/>
-          </w:rPr>
-          <w:t>l</w:t>
-        </w:r>
-        <w:r>
-          <w:rPr>
-            <w:rStyle w:val="Hyperlink"/>
-          </w:rPr>
-          <w:t>e-in-c-sharp-from-gpx-file</w:t>
+          <w:t>https://stackoverflow.com/questions/37909071/populate-datatable-in-c-sharp-from-gpx-file</w:t>
         </w:r>
       </w:hyperlink>
     </w:p>
@@ -1693,6 +1772,95 @@
     </w:lvl>
   </w:abstractNum>
   <w:abstractNum w:abstractNumId="2" w15:restartNumberingAfterBreak="0">
+    <w:nsid w:val="4A2F24A9"/>
+    <w:multiLevelType w:val="hybridMultilevel"/>
+    <w:tmpl w:val="884C66D6"/>
+    <w:lvl w:ilvl="0" w:tplc="0809000F">
+      <w:start w:val="1"/>
+      <w:numFmt w:val="decimal"/>
+      <w:lvlText w:val="%1."/>
+      <w:lvlJc w:val="left"/>
+      <w:pPr>
+        <w:ind w:left="720" w:hanging="360"/>
+      </w:pPr>
+      <w:rPr>
+        <w:rFonts w:hint="default"/>
+      </w:rPr>
+    </w:lvl>
+    <w:lvl w:ilvl="1" w:tplc="08090019" w:tentative="1">
+      <w:start w:val="1"/>
+      <w:numFmt w:val="lowerLetter"/>
+      <w:lvlText w:val="%2."/>
+      <w:lvlJc w:val="left"/>
+      <w:pPr>
+        <w:ind w:left="1440" w:hanging="360"/>
+      </w:pPr>
+    </w:lvl>
+    <w:lvl w:ilvl="2" w:tplc="0809001B" w:tentative="1">
+      <w:start w:val="1"/>
+      <w:numFmt w:val="lowerRoman"/>
+      <w:lvlText w:val="%3."/>
+      <w:lvlJc w:val="right"/>
+      <w:pPr>
+        <w:ind w:left="2160" w:hanging="180"/>
+      </w:pPr>
+    </w:lvl>
+    <w:lvl w:ilvl="3" w:tplc="0809000F" w:tentative="1">
+      <w:start w:val="1"/>
+      <w:numFmt w:val="decimal"/>
+      <w:lvlText w:val="%4."/>
+      <w:lvlJc w:val="left"/>
+      <w:pPr>
+        <w:ind w:left="2880" w:hanging="360"/>
+      </w:pPr>
+    </w:lvl>
+    <w:lvl w:ilvl="4" w:tplc="08090019" w:tentative="1">
+      <w:start w:val="1"/>
+      <w:numFmt w:val="lowerLetter"/>
+      <w:lvlText w:val="%5."/>
+      <w:lvlJc w:val="left"/>
+      <w:pPr>
+        <w:ind w:left="3600" w:hanging="360"/>
+      </w:pPr>
+    </w:lvl>
+    <w:lvl w:ilvl="5" w:tplc="0809001B" w:tentative="1">
+      <w:start w:val="1"/>
+      <w:numFmt w:val="lowerRoman"/>
+      <w:lvlText w:val="%6."/>
+      <w:lvlJc w:val="right"/>
+      <w:pPr>
+        <w:ind w:left="4320" w:hanging="180"/>
+      </w:pPr>
+    </w:lvl>
+    <w:lvl w:ilvl="6" w:tplc="0809000F" w:tentative="1">
+      <w:start w:val="1"/>
+      <w:numFmt w:val="decimal"/>
+      <w:lvlText w:val="%7."/>
+      <w:lvlJc w:val="left"/>
+      <w:pPr>
+        <w:ind w:left="5040" w:hanging="360"/>
+      </w:pPr>
+    </w:lvl>
+    <w:lvl w:ilvl="7" w:tplc="08090019" w:tentative="1">
+      <w:start w:val="1"/>
+      <w:numFmt w:val="lowerLetter"/>
+      <w:lvlText w:val="%8."/>
+      <w:lvlJc w:val="left"/>
+      <w:pPr>
+        <w:ind w:left="5760" w:hanging="360"/>
+      </w:pPr>
+    </w:lvl>
+    <w:lvl w:ilvl="8" w:tplc="0809001B" w:tentative="1">
+      <w:start w:val="1"/>
+      <w:numFmt w:val="lowerRoman"/>
+      <w:lvlText w:val="%9."/>
+      <w:lvlJc w:val="right"/>
+      <w:pPr>
+        <w:ind w:left="6480" w:hanging="180"/>
+      </w:pPr>
+    </w:lvl>
+  </w:abstractNum>
+  <w:abstractNum w:abstractNumId="3" w15:restartNumberingAfterBreak="0">
     <w:nsid w:val="782213A6"/>
     <w:multiLevelType w:val="hybridMultilevel"/>
     <w:tmpl w:val="7CA42938"/>
@@ -1781,7 +1949,7 @@
       </w:pPr>
     </w:lvl>
   </w:abstractNum>
-  <w:abstractNum w:abstractNumId="3" w15:restartNumberingAfterBreak="0">
+  <w:abstractNum w:abstractNumId="4" w15:restartNumberingAfterBreak="0">
     <w:nsid w:val="784C5547"/>
     <w:multiLevelType w:val="hybridMultilevel"/>
     <w:tmpl w:val="9EE4021C"/>
@@ -1870,7 +2038,7 @@
       </w:pPr>
     </w:lvl>
   </w:abstractNum>
-  <w:abstractNum w:abstractNumId="4" w15:restartNumberingAfterBreak="0">
+  <w:abstractNum w:abstractNumId="5" w15:restartNumberingAfterBreak="0">
     <w:nsid w:val="7CEB0C8B"/>
     <w:multiLevelType w:val="hybridMultilevel"/>
     <w:tmpl w:val="E4A8AD64"/>
@@ -1957,19 +2125,22 @@
     </w:lvl>
   </w:abstractNum>
   <w:num w:numId="1" w16cid:durableId="1798336298">
-    <w:abstractNumId w:val="4"/>
+    <w:abstractNumId w:val="5"/>
   </w:num>
   <w:num w:numId="2" w16cid:durableId="1449856765">
-    <w:abstractNumId w:val="2"/>
+    <w:abstractNumId w:val="3"/>
   </w:num>
   <w:num w:numId="3" w16cid:durableId="1939561773">
-    <w:abstractNumId w:val="3"/>
+    <w:abstractNumId w:val="4"/>
   </w:num>
   <w:num w:numId="4" w16cid:durableId="1823349865">
     <w:abstractNumId w:val="0"/>
   </w:num>
   <w:num w:numId="5" w16cid:durableId="180366000">
     <w:abstractNumId w:val="1"/>
+  </w:num>
+  <w:num w:numId="6" w16cid:durableId="552816363">
+    <w:abstractNumId w:val="2"/>
   </w:num>
 </w:numbering>
 </file>

</xml_diff>

<commit_message>
Map of a page of markers
</commit_message>
<xml_diff>
--- a/Usinng_OSMAP_APIs_With_Leaflet.docx
+++ b/Usinng_OSMAP_APIs_With_Leaflet.docx
@@ -42,6 +42,27 @@
         <w:t>https://github.com/tomickigrzegorz/leaflet-examples</w:t>
       </w:r>
     </w:p>
+    <w:p>
+      <w:r>
+        <w:t xml:space="preserve">OS premium </w:t>
+      </w:r>
+      <w:proofErr w:type="spellStart"/>
+      <w:r>
+        <w:t>topo</w:t>
+      </w:r>
+      <w:proofErr w:type="spellEnd"/>
+      <w:r>
+        <w:t xml:space="preserve"> leaflet: </w:t>
+      </w:r>
+      <w:hyperlink r:id="rId7" w:history="1">
+        <w:r>
+          <w:rPr>
+            <w:rStyle w:val="Hyperlink"/>
+          </w:rPr>
+          <w:t>https://labs.os.uk/public/os-data-hub-examples/os-maps-api/zxy-27700-basic-map#leaflet</w:t>
+        </w:r>
+      </w:hyperlink>
+    </w:p>
     <w:p/>
     <w:p>
       <w:pPr>
@@ -66,7 +87,7 @@
       </w:r>
     </w:p>
     <w:p>
-      <w:hyperlink r:id="rId7" w:history="1">
+      <w:hyperlink r:id="rId8" w:history="1">
         <w:r>
           <w:rPr>
             <w:rStyle w:val="Hyperlink"/>
@@ -76,29 +97,6 @@
       </w:hyperlink>
     </w:p>
     <w:p>
-      <w:hyperlink r:id="rId8" w:anchor="quick-start-adding-overlays-leaflet" w:history="1">
-        <w:r>
-          <w:rPr>
-            <w:rStyle w:val="Hyperlink"/>
-          </w:rPr>
-          <w:t>https://labs.os.uk/public/os-data-hub-tutorials/code-playground/#quick-start-adding-overlays-leaflet</w:t>
-        </w:r>
-      </w:hyperlink>
-    </w:p>
-    <w:p/>
-    <w:p>
-      <w:pPr>
-        <w:pStyle w:val="Heading3"/>
-      </w:pPr>
-      <w:r>
-        <w:t>Adding a Walk track to a map</w:t>
-      </w:r>
-    </w:p>
-    <w:p/>
-    <w:p>
-      <w:r>
-        <w:t xml:space="preserve">See </w:t>
-      </w:r>
       <w:hyperlink r:id="rId9" w:anchor="quick-start-adding-overlays-leaflet" w:history="1">
         <w:r>
           <w:rPr>
@@ -108,8 +106,31 @@
         </w:r>
       </w:hyperlink>
     </w:p>
-    <w:p>
-      <w:hyperlink r:id="rId10" w:anchor="polyline" w:history="1">
+    <w:p/>
+    <w:p>
+      <w:pPr>
+        <w:pStyle w:val="Heading3"/>
+      </w:pPr>
+      <w:r>
+        <w:t>Adding a Walk track to a map</w:t>
+      </w:r>
+    </w:p>
+    <w:p/>
+    <w:p>
+      <w:r>
+        <w:t xml:space="preserve">See </w:t>
+      </w:r>
+      <w:hyperlink r:id="rId10" w:anchor="quick-start-adding-overlays-leaflet" w:history="1">
+        <w:r>
+          <w:rPr>
+            <w:rStyle w:val="Hyperlink"/>
+          </w:rPr>
+          <w:t>https://labs.os.uk/public/os-data-hub-tutorials/code-playground/#quick-start-adding-overlays-leaflet</w:t>
+        </w:r>
+      </w:hyperlink>
+    </w:p>
+    <w:p>
+      <w:hyperlink r:id="rId11" w:anchor="polyline" w:history="1">
         <w:r>
           <w:rPr>
             <w:rStyle w:val="Hyperlink"/>
@@ -122,7 +143,7 @@
       <w:r>
         <w:t xml:space="preserve">Using LIVE </w:t>
       </w:r>
-      <w:hyperlink r:id="rId11" w:history="1">
+      <w:hyperlink r:id="rId12" w:history="1">
         <w:r>
           <w:rPr>
             <w:rStyle w:val="Hyperlink"/>
@@ -210,7 +231,7 @@
       <w:r>
         <w:t xml:space="preserve">Helper functions: </w:t>
       </w:r>
-      <w:hyperlink r:id="rId12" w:history="1">
+      <w:hyperlink r:id="rId13" w:history="1">
         <w:r>
           <w:rPr>
             <w:rStyle w:val="Hyperlink"/>
@@ -266,6 +287,7 @@
     </w:p>
     <w:p>
       <w:r>
+        <w:lastRenderedPageBreak/>
         <w:t xml:space="preserve">In degrees. </w:t>
       </w:r>
     </w:p>
@@ -278,7 +300,6 @@
       </w:pPr>
       <w:proofErr w:type="gramStart"/>
       <w:r>
-        <w:lastRenderedPageBreak/>
         <w:t>E.g.</w:t>
       </w:r>
       <w:proofErr w:type="gramEnd"/>
@@ -408,7 +429,7 @@
       </w:r>
     </w:p>
     <w:p>
-      <w:hyperlink r:id="rId13" w:history="1">
+      <w:hyperlink r:id="rId14" w:history="1">
         <w:r>
           <w:rPr>
             <w:rStyle w:val="Hyperlink"/>
@@ -570,7 +591,7 @@
       </w:r>
     </w:p>
     <w:p>
-      <w:hyperlink r:id="rId14" w:anchor="usage" w:history="1">
+      <w:hyperlink r:id="rId15" w:anchor="usage" w:history="1">
         <w:r>
           <w:rPr>
             <w:rStyle w:val="Hyperlink"/>
@@ -726,7 +747,7 @@
             <w:pPr>
               <w:cnfStyle w:val="000000100000" w:firstRow="0" w:lastRow="0" w:firstColumn="0" w:lastColumn="0" w:oddVBand="0" w:evenVBand="0" w:oddHBand="1" w:evenHBand="0" w:firstRowFirstColumn="0" w:firstRowLastColumn="0" w:lastRowFirstColumn="0" w:lastRowLastColumn="0"/>
             </w:pPr>
-            <w:hyperlink r:id="rId15" w:history="1">
+            <w:hyperlink r:id="rId16" w:history="1">
               <w:r>
                 <w:rPr>
                   <w:rStyle w:val="Hyperlink"/>
@@ -854,7 +875,7 @@
             <w:pPr>
               <w:cnfStyle w:val="000000100000" w:firstRow="0" w:lastRow="0" w:firstColumn="0" w:lastColumn="0" w:oddVBand="0" w:evenVBand="0" w:oddHBand="1" w:evenHBand="0" w:firstRowFirstColumn="0" w:firstRowLastColumn="0" w:lastRowFirstColumn="0" w:lastRowLastColumn="0"/>
             </w:pPr>
-            <w:hyperlink r:id="rId16" w:anchor="leaflet" w:history="1">
+            <w:hyperlink r:id="rId17" w:anchor="leaflet" w:history="1">
               <w:r>
                 <w:rPr>
                   <w:rStyle w:val="Hyperlink"/>
@@ -927,7 +948,7 @@
             <w:pPr>
               <w:cnfStyle w:val="000000100000" w:firstRow="0" w:lastRow="0" w:firstColumn="0" w:lastColumn="0" w:oddVBand="0" w:evenVBand="0" w:oddHBand="1" w:evenHBand="0" w:firstRowFirstColumn="0" w:firstRowLastColumn="0" w:lastRowFirstColumn="0" w:lastRowLastColumn="0"/>
             </w:pPr>
-            <w:hyperlink r:id="rId17" w:anchor="quick-start-adding-overlays-leaflet" w:history="1">
+            <w:hyperlink r:id="rId18" w:anchor="quick-start-adding-overlays-leaflet" w:history="1">
               <w:r>
                 <w:rPr>
                   <w:rStyle w:val="Hyperlink"/>
@@ -963,7 +984,7 @@
             <w:pPr>
               <w:cnfStyle w:val="000000000000" w:firstRow="0" w:lastRow="0" w:firstColumn="0" w:lastColumn="0" w:oddVBand="0" w:evenVBand="0" w:oddHBand="0" w:evenHBand="0" w:firstRowFirstColumn="0" w:firstRowLastColumn="0" w:lastRowFirstColumn="0" w:lastRowLastColumn="0"/>
             </w:pPr>
-            <w:hyperlink r:id="rId18" w:history="1">
+            <w:hyperlink r:id="rId19" w:history="1">
               <w:r>
                 <w:rPr>
                   <w:rStyle w:val="Hyperlink"/>
@@ -981,10 +1002,16 @@
         <w:pStyle w:val="Heading2"/>
       </w:pPr>
       <w:r>
-        <w:lastRenderedPageBreak/>
         <w:t>Brian’s Walking Site</w:t>
       </w:r>
     </w:p>
+    <w:p>
+      <w:r>
+        <w:t>https://osdatahub.os.uk/projects/BriansWalkingSite</w:t>
+      </w:r>
+    </w:p>
+    <w:p/>
+    <w:p/>
     <w:p>
       <w:r>
         <w:rPr>
@@ -1041,7 +1068,7 @@
           <w:shd w:val="clear" w:color="auto" w:fill="F5F5F5"/>
         </w:rPr>
       </w:pPr>
-      <w:hyperlink r:id="rId19" w:history="1">
+      <w:hyperlink r:id="rId20" w:history="1">
         <w:r>
           <w:rPr>
             <w:rStyle w:val="Hyperlink"/>
@@ -1151,7 +1178,7 @@
                     <pic:cNvPicPr/>
                   </pic:nvPicPr>
                   <pic:blipFill>
-                    <a:blip r:embed="rId20"/>
+                    <a:blip r:embed="rId21"/>
                     <a:stretch>
                       <a:fillRect/>
                     </a:stretch>
@@ -1194,7 +1221,7 @@
       </w:r>
     </w:p>
     <w:p>
-      <w:hyperlink r:id="rId21" w:history="1">
+      <w:hyperlink r:id="rId22" w:history="1">
         <w:r>
           <w:rPr>
             <w:rStyle w:val="Hyperlink"/>
@@ -1208,7 +1235,7 @@
       <w:r>
         <w:t xml:space="preserve">Using CSS based on </w:t>
       </w:r>
-      <w:hyperlink r:id="rId22" w:history="1">
+      <w:hyperlink r:id="rId23" w:history="1">
         <w:r>
           <w:rPr>
             <w:rStyle w:val="Hyperlink"/>
@@ -1230,6 +1257,7 @@
           <w:b/>
           <w:bCs/>
         </w:rPr>
+        <w:lastRenderedPageBreak/>
         <w:t>Stopped using normal site layout with the following lines:</w:t>
       </w:r>
     </w:p>
@@ -1409,7 +1437,7 @@
       </w:r>
     </w:p>
     <w:p>
-      <w:hyperlink r:id="rId23" w:history="1">
+      <w:hyperlink r:id="rId24" w:history="1">
         <w:r>
           <w:rPr>
             <w:rStyle w:val="Hyperlink"/>
@@ -1441,7 +1469,7 @@
     </w:p>
     <w:p/>
     <w:p>
-      <w:hyperlink r:id="rId24" w:anchor="polyline" w:history="1">
+      <w:hyperlink r:id="rId25" w:anchor="polyline" w:history="1">
         <w:r>
           <w:rPr>
             <w:rStyle w:val="Hyperlink"/>
@@ -1451,7 +1479,7 @@
       </w:hyperlink>
     </w:p>
     <w:p>
-      <w:hyperlink r:id="rId25" w:history="1">
+      <w:hyperlink r:id="rId26" w:history="1">
         <w:r>
           <w:rPr>
             <w:rStyle w:val="Hyperlink"/>

</xml_diff>